<commit_message>
Lagt til Tromsø og Stavanger i værdata_nå
</commit_message>
<xml_diff>
--- a/RefleksjonsnotatTDT4144.docx
+++ b/RefleksjonsnotatTDT4144.docx
@@ -41,6 +41,30 @@
     </w:p>
     <w:p>
       <w:pPr>
+        <w:jc w:val="center"/>
+        <w:rPr>
+          <w:b/>
+          <w:bCs/>
+          <w:sz w:val="36"/>
+          <w:szCs w:val="36"/>
+          <w:lang w:val="nb-NO"/>
+        </w:rPr>
+      </w:pPr>
+    </w:p>
+    <w:p>
+      <w:pPr>
+        <w:jc w:val="center"/>
+        <w:rPr>
+          <w:b/>
+          <w:bCs/>
+          <w:sz w:val="36"/>
+          <w:szCs w:val="36"/>
+          <w:lang w:val="nb-NO"/>
+        </w:rPr>
+      </w:pPr>
+    </w:p>
+    <w:p>
+      <w:pPr>
         <w:rPr>
           <w:b/>
           <w:bCs/>
@@ -82,21 +106,7 @@
         <w:rPr>
           <w:lang w:val="nb-NO"/>
         </w:rPr>
-        <w:t xml:space="preserve">Bli kjent med </w:t>
-      </w:r>
-      <w:proofErr w:type="spellStart"/>
-      <w:r>
-        <w:rPr>
-          <w:lang w:val="nb-NO"/>
-        </w:rPr>
-        <w:t>GIT</w:t>
-      </w:r>
-      <w:proofErr w:type="spellEnd"/>
-      <w:r>
-        <w:rPr>
-          <w:lang w:val="nb-NO"/>
-        </w:rPr>
-        <w:t xml:space="preserve">, en viktig læringsprosess og har vært en bratt kurve </w:t>
+        <w:t xml:space="preserve">Bli kjent med GIT, en viktig læringsprosess og har vært en bratt kurve </w:t>
       </w:r>
     </w:p>
     <w:p>
@@ -136,16 +146,8 @@
         <w:rPr>
           <w:lang w:val="nb-NO"/>
         </w:rPr>
-        <w:t xml:space="preserve">Visuell formidling av </w:t>
-      </w:r>
-      <w:proofErr w:type="spellStart"/>
-      <w:r>
-        <w:rPr>
-          <w:lang w:val="nb-NO"/>
-        </w:rPr>
-        <w:t>datainnsamlig</w:t>
-      </w:r>
-      <w:proofErr w:type="spellEnd"/>
+        <w:t>Visuell formidling av datainnsamlig</w:t>
+      </w:r>
     </w:p>
     <w:p>
       <w:pPr>
@@ -230,25 +232,7 @@
           <w:bCs/>
           <w:lang w:val="nb-NO"/>
         </w:rPr>
-        <w:t xml:space="preserve">I fra </w:t>
-      </w:r>
-      <w:proofErr w:type="spellStart"/>
-      <w:r>
-        <w:rPr>
-          <w:b/>
-          <w:bCs/>
-          <w:lang w:val="nb-NO"/>
-        </w:rPr>
-        <w:t>sensorveildeningen</w:t>
-      </w:r>
-      <w:proofErr w:type="spellEnd"/>
-      <w:r>
-        <w:rPr>
-          <w:b/>
-          <w:bCs/>
-          <w:lang w:val="nb-NO"/>
-        </w:rPr>
-        <w:t xml:space="preserve">: </w:t>
+        <w:t xml:space="preserve">I fra sensorveildeningen: </w:t>
       </w:r>
     </w:p>
     <w:p>
@@ -435,43 +419,7 @@
           <w:bCs/>
           <w:lang w:val="nb-NO"/>
         </w:rPr>
-        <w:t xml:space="preserve">Beskrivelse av nye ferdigheter som ble tilegnet, for eksempel bruk av spesifikke biblioteker (Pandas, </w:t>
-      </w:r>
-      <w:proofErr w:type="spellStart"/>
-      <w:r>
-        <w:rPr>
-          <w:b/>
-          <w:bCs/>
-          <w:lang w:val="nb-NO"/>
-        </w:rPr>
-        <w:t>NumPy</w:t>
-      </w:r>
-      <w:proofErr w:type="spellEnd"/>
-      <w:r>
-        <w:rPr>
-          <w:b/>
-          <w:bCs/>
-          <w:lang w:val="nb-NO"/>
-        </w:rPr>
-        <w:t xml:space="preserve">, </w:t>
-      </w:r>
-      <w:proofErr w:type="spellStart"/>
-      <w:r>
-        <w:rPr>
-          <w:b/>
-          <w:bCs/>
-          <w:lang w:val="nb-NO"/>
-        </w:rPr>
-        <w:t>Matplotlib</w:t>
-      </w:r>
-      <w:proofErr w:type="spellEnd"/>
-      <w:r>
-        <w:rPr>
-          <w:b/>
-          <w:bCs/>
-          <w:lang w:val="nb-NO"/>
-        </w:rPr>
-        <w:t>, etc.) og programmeringskonsepter.</w:t>
+        <w:t>Beskrivelse av nye ferdigheter som ble tilegnet, for eksempel bruk av spesifikke biblioteker (Pandas, NumPy, Matplotlib, etc.) og programmeringskonsepter.</w:t>
       </w:r>
     </w:p>
     <w:p>
@@ -534,6 +482,7 @@
           <w:bCs/>
           <w:lang w:val="nb-NO"/>
         </w:rPr>
+        <w:lastRenderedPageBreak/>
         <w:t>Vurdering av de endelige resultatene, inkludert kvaliteten på visualiseringene og analysene.</w:t>
       </w:r>
     </w:p>
@@ -576,7 +525,6 @@
           <w:bCs/>
           <w:lang w:val="nb-NO"/>
         </w:rPr>
-        <w:lastRenderedPageBreak/>
         <w:t>Mulige retninger for videre forskning eller utvikling basert på erfaringene fra prosjektet.</w:t>
       </w:r>
     </w:p>
@@ -755,49 +703,7 @@
         <w:rPr>
           <w:lang w:val="nb-NO"/>
         </w:rPr>
-        <w:t xml:space="preserve">Et av de viktigste læringspunktene var å forstå hele datastrømmen – fra datainnsamling med API-kall via </w:t>
-      </w:r>
-      <w:proofErr w:type="spellStart"/>
-      <w:r>
-        <w:rPr>
-          <w:lang w:val="nb-NO"/>
-        </w:rPr>
-        <w:t>requests</w:t>
-      </w:r>
-      <w:proofErr w:type="spellEnd"/>
-      <w:r>
-        <w:rPr>
-          <w:lang w:val="nb-NO"/>
-        </w:rPr>
-        <w:t xml:space="preserve">, til bearbeiding i Pandas, statistisk analyse med </w:t>
-      </w:r>
-      <w:proofErr w:type="spellStart"/>
-      <w:r>
-        <w:rPr>
-          <w:lang w:val="nb-NO"/>
-        </w:rPr>
-        <w:t>NumPy</w:t>
-      </w:r>
-      <w:proofErr w:type="spellEnd"/>
-      <w:r>
-        <w:rPr>
-          <w:lang w:val="nb-NO"/>
-        </w:rPr>
-        <w:t xml:space="preserve">, og visualisering i </w:t>
-      </w:r>
-      <w:proofErr w:type="spellStart"/>
-      <w:r>
-        <w:rPr>
-          <w:lang w:val="nb-NO"/>
-        </w:rPr>
-        <w:t>Matplotlib</w:t>
-      </w:r>
-      <w:proofErr w:type="spellEnd"/>
-      <w:r>
-        <w:rPr>
-          <w:lang w:val="nb-NO"/>
-        </w:rPr>
-        <w:t xml:space="preserve"> og Seaborn. </w:t>
+        <w:t xml:space="preserve">Et av de viktigste læringspunktene var å forstå hele datastrømmen – fra datainnsamling med API-kall via requests, til bearbeiding i Pandas, statistisk analyse med NumPy, og visualisering i Matplotlib og Seaborn. </w:t>
       </w:r>
       <w:r>
         <w:rPr>
@@ -809,49 +715,7 @@
         <w:rPr>
           <w:lang w:val="nb-NO"/>
         </w:rPr>
-        <w:t xml:space="preserve"> lærte hvordan data kan være ufullstendige, og at det krever vurdering og presis håndtering – f.eks. ved bruk av </w:t>
-      </w:r>
-      <w:proofErr w:type="spellStart"/>
-      <w:r>
-        <w:rPr>
-          <w:lang w:val="nb-NO"/>
-        </w:rPr>
-        <w:t>fillna</w:t>
-      </w:r>
-      <w:proofErr w:type="spellEnd"/>
-      <w:r>
-        <w:rPr>
-          <w:lang w:val="nb-NO"/>
-        </w:rPr>
-        <w:t xml:space="preserve">(), </w:t>
-      </w:r>
-      <w:proofErr w:type="spellStart"/>
-      <w:r>
-        <w:rPr>
-          <w:lang w:val="nb-NO"/>
-        </w:rPr>
-        <w:t>dropna</w:t>
-      </w:r>
-      <w:proofErr w:type="spellEnd"/>
-      <w:r>
-        <w:rPr>
-          <w:lang w:val="nb-NO"/>
-        </w:rPr>
-        <w:t xml:space="preserve">() og visualisering av manglende verdier med </w:t>
-      </w:r>
-      <w:proofErr w:type="spellStart"/>
-      <w:r>
-        <w:rPr>
-          <w:lang w:val="nb-NO"/>
-        </w:rPr>
-        <w:t>missingno</w:t>
-      </w:r>
-      <w:proofErr w:type="spellEnd"/>
-      <w:r>
-        <w:rPr>
-          <w:lang w:val="nb-NO"/>
-        </w:rPr>
-        <w:t xml:space="preserve">. Dette er ferdigheter </w:t>
+        <w:t xml:space="preserve"> lærte hvordan data kan være ufullstendige, og at det krever vurdering og presis håndtering – f.eks. ved bruk av fillna(), dropna() og visualisering av manglende verdier med missingno. Dette er ferdigheter </w:t>
       </w:r>
       <w:r>
         <w:rPr>
@@ -920,49 +784,7 @@
         <w:rPr>
           <w:lang w:val="nb-NO"/>
         </w:rPr>
-        <w:t>Vi støtte også på problemer med API-</w:t>
-      </w:r>
-      <w:proofErr w:type="spellStart"/>
-      <w:r>
-        <w:rPr>
-          <w:lang w:val="nb-NO"/>
-        </w:rPr>
-        <w:t>throttling</w:t>
-      </w:r>
-      <w:proofErr w:type="spellEnd"/>
-      <w:r>
-        <w:rPr>
-          <w:lang w:val="nb-NO"/>
-        </w:rPr>
-        <w:t xml:space="preserve">, og lærte hvordan man implementerer </w:t>
-      </w:r>
-      <w:proofErr w:type="spellStart"/>
-      <w:r>
-        <w:rPr>
-          <w:lang w:val="nb-NO"/>
-        </w:rPr>
-        <w:t>time.sleep</w:t>
-      </w:r>
-      <w:proofErr w:type="spellEnd"/>
-      <w:r>
-        <w:rPr>
-          <w:lang w:val="nb-NO"/>
-        </w:rPr>
-        <w:t>() for å respektere forespørselsgrenser, noe som er en praktisk innsikt i "real-</w:t>
-      </w:r>
-      <w:proofErr w:type="spellStart"/>
-      <w:r>
-        <w:rPr>
-          <w:lang w:val="nb-NO"/>
-        </w:rPr>
-        <w:t>world</w:t>
-      </w:r>
-      <w:proofErr w:type="spellEnd"/>
-      <w:r>
-        <w:rPr>
-          <w:lang w:val="nb-NO"/>
-        </w:rPr>
-        <w:t>" API-bruk.</w:t>
+        <w:t>Vi støtte også på problemer med API-throttling, og lærte hvordan man implementerer time.sleep() for å respektere forespørselsgrenser, noe som er en praktisk innsikt i "real-world" API-bruk.</w:t>
       </w:r>
     </w:p>
     <w:p>
@@ -1042,56 +864,21 @@
         <w:rPr>
           <w:lang w:val="nb-NO"/>
         </w:rPr>
+        <w:t xml:space="preserve"> branches </w:t>
+      </w:r>
+      <w:r>
+        <w:rPr>
+          <w:lang w:val="nb-NO"/>
+        </w:rPr>
+        <w:lastRenderedPageBreak/>
+        <w:t>og pull requests, som økte kodekvaliteten. En svakhet var at vi noen ganger kommuniserte for lite underveis, spesielt ved sammenslåing av kode, noe som førte til merge-konflikter. Dette vil vi forbedre ved hyppigere felles</w:t>
+      </w:r>
+      <w:r>
+        <w:rPr>
+          <w:lang w:val="nb-NO"/>
+        </w:rPr>
         <w:t xml:space="preserve"> </w:t>
       </w:r>
-      <w:proofErr w:type="spellStart"/>
-      <w:r>
-        <w:rPr>
-          <w:lang w:val="nb-NO"/>
-        </w:rPr>
-        <w:t>branches</w:t>
-      </w:r>
-      <w:proofErr w:type="spellEnd"/>
-      <w:r>
-        <w:rPr>
-          <w:lang w:val="nb-NO"/>
-        </w:rPr>
-        <w:t xml:space="preserve"> og pull </w:t>
-      </w:r>
-      <w:proofErr w:type="spellStart"/>
-      <w:r>
-        <w:rPr>
-          <w:lang w:val="nb-NO"/>
-        </w:rPr>
-        <w:t>requests</w:t>
-      </w:r>
-      <w:proofErr w:type="spellEnd"/>
-      <w:r>
-        <w:rPr>
-          <w:lang w:val="nb-NO"/>
-        </w:rPr>
-        <w:t xml:space="preserve">, som økte kodekvaliteten. En svakhet var at vi noen ganger kommuniserte for lite underveis, spesielt ved sammenslåing av kode, noe som førte til </w:t>
-      </w:r>
-      <w:proofErr w:type="spellStart"/>
-      <w:r>
-        <w:rPr>
-          <w:lang w:val="nb-NO"/>
-        </w:rPr>
-        <w:t>merge</w:t>
-      </w:r>
-      <w:proofErr w:type="spellEnd"/>
-      <w:r>
-        <w:rPr>
-          <w:lang w:val="nb-NO"/>
-        </w:rPr>
-        <w:t>-konflikter. Dette vil vi forbedre ved hyppigere felles</w:t>
-      </w:r>
-      <w:r>
-        <w:rPr>
-          <w:lang w:val="nb-NO"/>
-        </w:rPr>
-        <w:t xml:space="preserve"> </w:t>
-      </w:r>
       <w:r>
         <w:rPr>
           <w:lang w:val="nb-NO"/>
@@ -1120,7 +907,6 @@
           <w:bCs/>
           <w:lang w:val="nb-NO"/>
         </w:rPr>
-        <w:lastRenderedPageBreak/>
         <w:t>Resultater og vurdering</w:t>
       </w:r>
     </w:p>
@@ -1141,49 +927,7 @@
         <w:rPr>
           <w:lang w:val="nb-NO"/>
         </w:rPr>
-        <w:t xml:space="preserve">Vi oppnådde en fungerende applikasjon med ren og strukturert kode. Visualiseringene (bl.a. </w:t>
-      </w:r>
-      <w:proofErr w:type="spellStart"/>
-      <w:r>
-        <w:rPr>
-          <w:lang w:val="nb-NO"/>
-        </w:rPr>
-        <w:t>scatterplots</w:t>
-      </w:r>
-      <w:proofErr w:type="spellEnd"/>
-      <w:r>
-        <w:rPr>
-          <w:lang w:val="nb-NO"/>
-        </w:rPr>
-        <w:t xml:space="preserve"> og linjediagram med trendlinjer) ga oss innsikt i hvordan luftkvaliteten endrer seg med temperatur. Et høydepunkt var når regresjonsmodellen vår (</w:t>
-      </w:r>
-      <w:proofErr w:type="spellStart"/>
-      <w:r>
-        <w:rPr>
-          <w:lang w:val="nb-NO"/>
-        </w:rPr>
-        <w:t>scikit-learn</w:t>
-      </w:r>
-      <w:proofErr w:type="spellEnd"/>
-      <w:r>
-        <w:rPr>
-          <w:lang w:val="nb-NO"/>
-        </w:rPr>
-        <w:t xml:space="preserve">) klarte å forutsi utviklingstrekk basert på historiske data med god presisjon. Modellens ytelse ble evaluert med R² og </w:t>
-      </w:r>
-      <w:proofErr w:type="spellStart"/>
-      <w:r>
-        <w:rPr>
-          <w:lang w:val="nb-NO"/>
-        </w:rPr>
-        <w:t>MSE</w:t>
-      </w:r>
-      <w:proofErr w:type="spellEnd"/>
-      <w:r>
-        <w:rPr>
-          <w:lang w:val="nb-NO"/>
-        </w:rPr>
-        <w:t>, og vi kunne forklare prediksjonene med forståelse for hvilke faktorer som var mest påvirkende.</w:t>
+        <w:t>Vi oppnådde en fungerende applikasjon med ren og strukturert kode. Visualiseringene (bl.a. scatterplots og linjediagram med trendlinjer) ga oss innsikt i hvordan luftkvaliteten endrer seg med temperatur. Et høydepunkt var når regresjonsmodellen vår (scikit-learn) klarte å forutsi utviklingstrekk basert på historiske data med god presisjon. Modellens ytelse ble evaluert med R² og MSE, og vi kunne forklare prediksjonene med forståelse for hvilke faktorer som var mest påvirkende.</w:t>
       </w:r>
     </w:p>
     <w:p>
@@ -1227,21 +971,7 @@
         <w:rPr>
           <w:lang w:val="nb-NO"/>
         </w:rPr>
-        <w:t xml:space="preserve">Vi kunne ha forbedret kodekvaliteten ytterligere med mer omfattende enhetstesting, spesielt negative tester. Vi testet noen hovedfunksjoner, men burde ha brukt </w:t>
-      </w:r>
-      <w:proofErr w:type="spellStart"/>
-      <w:r>
-        <w:rPr>
-          <w:lang w:val="nb-NO"/>
-        </w:rPr>
-        <w:t>unittest</w:t>
-      </w:r>
-      <w:proofErr w:type="spellEnd"/>
-      <w:r>
-        <w:rPr>
-          <w:lang w:val="nb-NO"/>
-        </w:rPr>
-        <w:t xml:space="preserve"> systematisk. I tillegg kunne dokumentasjonen vært mer utførlig underveis – spesielt for databehandlingsdelen. I fremtidige prosjekter vil </w:t>
+        <w:t xml:space="preserve">Vi kunne ha forbedret kodekvaliteten ytterligere med mer omfattende enhetstesting, spesielt negative tester. Vi testet noen hovedfunksjoner, men burde ha brukt unittest systematisk. I tillegg kunne dokumentasjonen vært mer utførlig underveis – spesielt for databehandlingsdelen. I fremtidige prosjekter vil </w:t>
       </w:r>
       <w:r>
         <w:rPr>
@@ -1253,21 +983,7 @@
         <w:rPr>
           <w:lang w:val="nb-NO"/>
         </w:rPr>
-        <w:t xml:space="preserve"> også utforske interaktive visualiseringer mer grundig, for eksempel med </w:t>
-      </w:r>
-      <w:proofErr w:type="spellStart"/>
-      <w:r>
-        <w:rPr>
-          <w:lang w:val="nb-NO"/>
-        </w:rPr>
-        <w:t>Plotly</w:t>
-      </w:r>
-      <w:proofErr w:type="spellEnd"/>
-      <w:r>
-        <w:rPr>
-          <w:lang w:val="nb-NO"/>
-        </w:rPr>
-        <w:t xml:space="preserve"> eller Dash.</w:t>
+        <w:t xml:space="preserve"> også utforske interaktive visualiseringer mer grundig, for eksempel med Plotly eller Dash.</w:t>
       </w:r>
     </w:p>
     <w:p>
@@ -1323,49 +1039,7 @@
         <w:rPr>
           <w:lang w:val="nb-NO"/>
         </w:rPr>
-        <w:t xml:space="preserve"> flere mulige videreutviklinger. Applikasjonen kan utvides med flere datakilder, og bruke sanntidsdata i stedet for statiske </w:t>
-      </w:r>
-      <w:proofErr w:type="spellStart"/>
-      <w:r>
-        <w:rPr>
-          <w:lang w:val="nb-NO"/>
-        </w:rPr>
-        <w:t>CSV</w:t>
-      </w:r>
-      <w:proofErr w:type="spellEnd"/>
-      <w:r>
-        <w:rPr>
-          <w:lang w:val="nb-NO"/>
-        </w:rPr>
-        <w:t xml:space="preserve">-filer. Det ville også vært nyttig å inkludere brukerspesifikke filtre for datasammenligning, noe som ville krevd mer </w:t>
-      </w:r>
-      <w:proofErr w:type="spellStart"/>
-      <w:r>
-        <w:rPr>
-          <w:lang w:val="nb-NO"/>
-        </w:rPr>
-        <w:t>frontend</w:t>
-      </w:r>
-      <w:proofErr w:type="spellEnd"/>
-      <w:r>
-        <w:rPr>
-          <w:lang w:val="nb-NO"/>
-        </w:rPr>
-        <w:t xml:space="preserve">-utvikling og et </w:t>
-      </w:r>
-      <w:proofErr w:type="spellStart"/>
-      <w:r>
-        <w:rPr>
-          <w:lang w:val="nb-NO"/>
-        </w:rPr>
-        <w:t>backend</w:t>
-      </w:r>
-      <w:proofErr w:type="spellEnd"/>
-      <w:r>
-        <w:rPr>
-          <w:lang w:val="nb-NO"/>
-        </w:rPr>
-        <w:t>-API.</w:t>
+        <w:t xml:space="preserve"> flere mulige videreutviklinger. Applikasjonen kan utvides med flere datakilder, og bruke sanntidsdata i stedet for statiske CSV-filer. Det ville også vært nyttig å inkludere brukerspesifikke filtre for datasammenligning, noe som ville krevd mer frontend-utvikling og et backend-API.</w:t>
       </w:r>
     </w:p>
     <w:p>

</xml_diff>